<commit_message>
Mise à jour des fichiers DOC pour le premier dépôt vers Mr Martiel
</commit_message>
<xml_diff>
--- a/ShopConnect_CahierDesCharges.docx
+++ b/ShopConnect_CahierDesCharges.docx
@@ -13,7 +13,10 @@
         <w:jc w:val="center"/>
       </w:pPr>
       <w:r>
-        <w:t>Cahier des Charges : Projet ShopConnect</w:t>
+        <w:t xml:space="preserve">Shop Connect - </w:t>
+      </w:r>
+      <w:r>
+        <w:t>Cahier des Charges</w:t>
       </w:r>
     </w:p>
     <w:p/>
@@ -51,7 +54,6 @@
       <w:r>
         <w:t xml:space="preserve">Le projet </w:t>
       </w:r>
-      <w:proofErr w:type="spellStart"/>
       <w:r>
         <w:rPr>
           <w:b/>
@@ -59,7 +61,6 @@
         </w:rPr>
         <w:t>ShopConnect</w:t>
       </w:r>
-      <w:proofErr w:type="spellEnd"/>
       <w:r>
         <w:t xml:space="preserve"> vise à créer une plateforme complète permettant aux commerçants locaux de digitaliser leurs activités. </w:t>
       </w:r>
@@ -160,15 +161,7 @@
         </w:numPr>
       </w:pPr>
       <w:r>
-        <w:t xml:space="preserve">Payer via des solutions de paiement modernes telles que </w:t>
-      </w:r>
-      <w:proofErr w:type="spellStart"/>
-      <w:r>
-        <w:t>Stripe</w:t>
-      </w:r>
-      <w:proofErr w:type="spellEnd"/>
-      <w:r>
-        <w:t xml:space="preserve"> et PayPal.</w:t>
+        <w:t>Payer via des solutions de paiement modernes telles que Stripe et PayPal.</w:t>
       </w:r>
     </w:p>
     <w:p>
@@ -177,7 +170,6 @@
       </w:pPr>
     </w:p>
     <w:p>
-      <w:proofErr w:type="spellStart"/>
       <w:r>
         <w:rPr>
           <w:b/>
@@ -185,7 +177,6 @@
         </w:rPr>
         <w:t>ShopConnect</w:t>
       </w:r>
-      <w:proofErr w:type="spellEnd"/>
       <w:r>
         <w:t xml:space="preserve"> repose sur une architecture moderne et robuste qui garantit à la fois performance, sécurité, et évolutivité, grâce à l’utilisation de technologies bien établies :</w:t>
       </w:r>
@@ -213,31 +204,7 @@
     </w:p>
     <w:p>
       <w:r>
-        <w:t xml:space="preserve">Le frontend utilisera </w:t>
-      </w:r>
-      <w:proofErr w:type="spellStart"/>
-      <w:r>
-        <w:t>Angular</w:t>
-      </w:r>
-      <w:proofErr w:type="spellEnd"/>
-      <w:r>
-        <w:t xml:space="preserve"> avec </w:t>
-      </w:r>
-      <w:proofErr w:type="spellStart"/>
-      <w:r>
-        <w:t>PrimeNG</w:t>
-      </w:r>
-      <w:proofErr w:type="spellEnd"/>
-      <w:r>
-        <w:t xml:space="preserve"> pour une interface utilisateur réactive et responsive. L'intégration de la bibliothèque </w:t>
-      </w:r>
-      <w:proofErr w:type="spellStart"/>
-      <w:r>
-        <w:t>ngx</w:t>
-      </w:r>
-      <w:proofErr w:type="spellEnd"/>
-      <w:r>
-        <w:t>-translate assurera la gestion multilingue.</w:t>
+        <w:t>Le frontend utilisera Angular avec PrimeNG pour une interface utilisateur réactive et responsive. L'intégration de la bibliothèque ngx-translate assurera la gestion multilingue.</w:t>
       </w:r>
     </w:p>
     <w:p/>
@@ -249,15 +216,7 @@
         <w:t>Sécurité :</w:t>
       </w:r>
       <w:r>
-        <w:t xml:space="preserve"> L'application implémentera une authentification basée sur OAuth2 et JWT via </w:t>
-      </w:r>
-      <w:proofErr w:type="spellStart"/>
-      <w:r>
-        <w:t>Keycloak</w:t>
-      </w:r>
-      <w:proofErr w:type="spellEnd"/>
-      <w:r>
-        <w:t xml:space="preserve"> pour sécuriser les sessions utilisateurs et protéger l'accès aux ressources sensibles.</w:t>
+        <w:t xml:space="preserve"> L'application implémentera une authentification basée sur OAuth2 et JWT via Keycloak pour sécuriser les sessions utilisateurs et protéger l'accès aux ressources sensibles.</w:t>
       </w:r>
     </w:p>
     <w:p/>
@@ -269,15 +228,7 @@
         <w:t>Paiements :</w:t>
       </w:r>
       <w:r>
-        <w:t xml:space="preserve"> Les transactions sécurisées seront prises en charge grâce à l'intégration des API </w:t>
-      </w:r>
-      <w:proofErr w:type="spellStart"/>
-      <w:r>
-        <w:t>Stripe</w:t>
-      </w:r>
-      <w:proofErr w:type="spellEnd"/>
-      <w:r>
-        <w:t xml:space="preserve"> et PayPal, garantissant aux clients une expérience de paiement fluide et sécurisée.</w:t>
+        <w:t xml:space="preserve"> Les transactions sécurisées seront prises en charge grâce à l'intégration des API Stripe et PayPal, garantissant aux clients une expérience de paiement fluide et sécurisée.</w:t>
       </w:r>
     </w:p>
     <w:p/>
@@ -780,7 +731,7 @@
         <w:jc w:val="both"/>
       </w:pPr>
       <w:r>
-        <w:t>Langage : Le backend sera développé en Java 17 ou version supérieure.</w:t>
+        <w:t>Langage : Le backend sera développé en Java 17.</w:t>
       </w:r>
     </w:p>
     <w:p>
@@ -978,15 +929,7 @@
         <w:t>Sécurité :</w:t>
       </w:r>
       <w:r>
-        <w:t xml:space="preserve"> L’utilisation de HTTPS est obligatoire pour sécuriser les communications. Les données sensibles (mots de passe, informations de paiement) doivent être stockées de manière sécurisée (</w:t>
-      </w:r>
-      <w:proofErr w:type="spellStart"/>
-      <w:r>
-        <w:t>hashing</w:t>
-      </w:r>
-      <w:proofErr w:type="spellEnd"/>
-      <w:r>
-        <w:t>, cryptage).</w:t>
+        <w:t xml:space="preserve"> L’utilisation de HTTPS est obligatoire pour sécuriser les communications. Les données sensibles (mots de passe, informations de paiement) doivent être stockées de manière sécurisée (hashing, cryptage).</w:t>
       </w:r>
     </w:p>
     <w:p>
@@ -1151,15 +1094,7 @@
         <w:jc w:val="both"/>
       </w:pPr>
       <w:r>
-        <w:t xml:space="preserve">Spring Security : Intégré pour sécuriser les </w:t>
-      </w:r>
-      <w:proofErr w:type="spellStart"/>
-      <w:r>
-        <w:t>endpoints</w:t>
-      </w:r>
-      <w:proofErr w:type="spellEnd"/>
-      <w:r>
-        <w:t xml:space="preserve"> du backend.</w:t>
+        <w:t>Spring Security : Intégré pour sécuriser les endpoints du backend.</w:t>
       </w:r>
     </w:p>
     <w:p>
@@ -1196,1276 +1131,8 @@
       <w:pPr>
         <w:jc w:val="both"/>
       </w:pPr>
-    </w:p>
-    <w:p>
-      <w:pPr>
-        <w:pStyle w:val="Titre2"/>
-      </w:pPr>
       <w:r>
-        <w:t>Échéancier du projet</w:t>
-      </w:r>
-    </w:p>
-    <w:p/>
-    <w:p>
-      <w:pPr>
-        <w:pStyle w:val="Titre3"/>
-      </w:pPr>
-      <w:r>
-        <w:t>Phase 1 : Analyse et préparation (13/09/2024 - 22/09/2024)</w:t>
-      </w:r>
-    </w:p>
-    <w:p>
-      <w:pPr>
-        <w:pStyle w:val="Titre4"/>
-      </w:pPr>
-      <w:r>
-        <w:t>Semaine 1 (13/09/2024 - 22/09/2024)</w:t>
-      </w:r>
-    </w:p>
-    <w:p>
-      <w:pPr>
-        <w:pStyle w:val="Paragraphedeliste"/>
-        <w:numPr>
-          <w:ilvl w:val="0"/>
-          <w:numId w:val="14"/>
-        </w:numPr>
-        <w:jc w:val="both"/>
-      </w:pPr>
-      <w:r>
-        <w:t>Cadrage du projet et prise de contact :</w:t>
-      </w:r>
-    </w:p>
-    <w:p>
-      <w:pPr>
-        <w:jc w:val="both"/>
-      </w:pPr>
-      <w:r>
-        <w:t xml:space="preserve">Définitions des grandes lignes du projet. </w:t>
-      </w:r>
-    </w:p>
-    <w:p>
-      <w:pPr>
-        <w:jc w:val="both"/>
-      </w:pPr>
-      <w:r>
-        <w:t>Identification des besoins des utilisateurs (commerçants, clients, administrateurs).</w:t>
-      </w:r>
-    </w:p>
-    <w:p>
-      <w:pPr>
-        <w:jc w:val="both"/>
-      </w:pPr>
-      <w:r>
-        <w:t>Finalisation des objectifs fonctionnels (multilingue, paiements sécurisés, espace administrateur, etc.).</w:t>
-      </w:r>
-    </w:p>
-    <w:p>
-      <w:pPr>
-        <w:pStyle w:val="Paragraphedeliste"/>
-        <w:numPr>
-          <w:ilvl w:val="0"/>
-          <w:numId w:val="14"/>
-        </w:numPr>
-        <w:jc w:val="both"/>
-      </w:pPr>
-      <w:r>
-        <w:t>Rédaction du cahier des charges :</w:t>
-      </w:r>
-    </w:p>
-    <w:p>
-      <w:pPr>
-        <w:jc w:val="both"/>
-      </w:pPr>
-      <w:r>
-        <w:t>Rédaction initiale du cahier des charges : description des fonctionnalités, contraintes techniques, technologies à utiliser.</w:t>
-      </w:r>
-    </w:p>
-    <w:p>
-      <w:pPr>
-        <w:jc w:val="both"/>
-      </w:pPr>
-      <w:r>
-        <w:t>Relecture et validation du cahier des charges par le professeur.</w:t>
-      </w:r>
-    </w:p>
-    <w:p>
-      <w:pPr>
-        <w:pStyle w:val="Paragraphedeliste"/>
-        <w:numPr>
-          <w:ilvl w:val="0"/>
-          <w:numId w:val="14"/>
-        </w:numPr>
-        <w:jc w:val="both"/>
-      </w:pPr>
-      <w:r>
-        <w:t>Étude et modélisation du MCD :</w:t>
-      </w:r>
-    </w:p>
-    <w:p>
-      <w:pPr>
-        <w:jc w:val="both"/>
-      </w:pPr>
-      <w:r>
-        <w:t>Définition des tables de la base de données (utilisateurs, produits, commandes, etc.).</w:t>
-      </w:r>
-    </w:p>
-    <w:p>
-      <w:pPr>
-        <w:jc w:val="both"/>
-      </w:pPr>
-      <w:r>
-        <w:t>Explication des relations entre les tables et conception des cardinalités.</w:t>
-      </w:r>
-    </w:p>
-    <w:p>
-      <w:pPr>
-        <w:jc w:val="both"/>
-      </w:pPr>
-    </w:p>
-    <w:p>
-      <w:pPr>
-        <w:pStyle w:val="Titre3"/>
-      </w:pPr>
-      <w:r>
-        <w:t>Phase 2 : Conception technique (23/09/2024 - 29/09/2024)</w:t>
-      </w:r>
-    </w:p>
-    <w:p>
-      <w:pPr>
-        <w:pStyle w:val="Titre4"/>
-      </w:pPr>
-      <w:r>
-        <w:t>Semaine 2 (23/09/2024 - 29/09/2024)</w:t>
-      </w:r>
-    </w:p>
-    <w:p>
-      <w:pPr>
-        <w:pStyle w:val="Paragraphedeliste"/>
-        <w:numPr>
-          <w:ilvl w:val="0"/>
-          <w:numId w:val="14"/>
-        </w:numPr>
-        <w:jc w:val="both"/>
-      </w:pPr>
-      <w:r>
-        <w:t>Conception de l'architecture technique :</w:t>
-      </w:r>
-    </w:p>
-    <w:p>
-      <w:pPr>
-        <w:jc w:val="both"/>
-      </w:pPr>
-      <w:r>
-        <w:t>Élaboration de l’architecture backend avec Spring Boot et définition des services REST.</w:t>
-      </w:r>
-    </w:p>
-    <w:p>
-      <w:pPr>
-        <w:jc w:val="both"/>
-      </w:pPr>
-      <w:r>
-        <w:t xml:space="preserve">Conception de l'architecture frontend avec </w:t>
-      </w:r>
-      <w:proofErr w:type="spellStart"/>
-      <w:r>
-        <w:t>Angular</w:t>
-      </w:r>
-      <w:proofErr w:type="spellEnd"/>
-      <w:r>
-        <w:t xml:space="preserve"> et </w:t>
-      </w:r>
-      <w:proofErr w:type="spellStart"/>
-      <w:r>
-        <w:t>PrimeNG</w:t>
-      </w:r>
-      <w:proofErr w:type="spellEnd"/>
-      <w:r>
-        <w:t>.</w:t>
-      </w:r>
-    </w:p>
-    <w:p>
-      <w:pPr>
-        <w:pStyle w:val="Paragraphedeliste"/>
-        <w:numPr>
-          <w:ilvl w:val="0"/>
-          <w:numId w:val="14"/>
-        </w:numPr>
-        <w:jc w:val="both"/>
-      </w:pPr>
-      <w:r>
-        <w:t>Choix des outils et technologies :</w:t>
-      </w:r>
-    </w:p>
-    <w:p>
-      <w:pPr>
-        <w:jc w:val="both"/>
-      </w:pPr>
-      <w:r>
-        <w:t xml:space="preserve">Validation des outils (Spring Boot, </w:t>
-      </w:r>
-      <w:proofErr w:type="spellStart"/>
-      <w:r>
-        <w:t>Angular</w:t>
-      </w:r>
-      <w:proofErr w:type="spellEnd"/>
-      <w:r>
-        <w:t xml:space="preserve">, </w:t>
-      </w:r>
-      <w:proofErr w:type="spellStart"/>
-      <w:r>
-        <w:t>PrimeNG</w:t>
-      </w:r>
-      <w:proofErr w:type="spellEnd"/>
-      <w:r>
-        <w:t xml:space="preserve">, </w:t>
-      </w:r>
-      <w:r>
-        <w:t>PostgreSQL</w:t>
-      </w:r>
-      <w:r>
-        <w:t xml:space="preserve">, </w:t>
-      </w:r>
-      <w:proofErr w:type="spellStart"/>
-      <w:r>
-        <w:t>Keycloak</w:t>
-      </w:r>
-      <w:proofErr w:type="spellEnd"/>
-      <w:r>
-        <w:t>).</w:t>
-      </w:r>
-    </w:p>
-    <w:p>
-      <w:pPr>
-        <w:jc w:val="both"/>
-      </w:pPr>
-      <w:r>
-        <w:t>Mise en place des environnements de développement (installation des outils, IDE, configurations locales).</w:t>
-      </w:r>
-    </w:p>
-    <w:p>
-      <w:pPr>
-        <w:pStyle w:val="Paragraphedeliste"/>
-        <w:numPr>
-          <w:ilvl w:val="0"/>
-          <w:numId w:val="14"/>
-        </w:numPr>
-        <w:jc w:val="both"/>
-      </w:pPr>
-      <w:r>
-        <w:t>Configuration initiale de la base de données :</w:t>
-      </w:r>
-    </w:p>
-    <w:p>
-      <w:pPr>
-        <w:jc w:val="both"/>
-      </w:pPr>
-      <w:r>
-        <w:t xml:space="preserve">Création du schéma de la base de données </w:t>
-      </w:r>
-      <w:r>
-        <w:t>PostgreSQL</w:t>
-      </w:r>
-      <w:r>
-        <w:t>.</w:t>
-      </w:r>
-    </w:p>
-    <w:p>
-      <w:pPr>
-        <w:jc w:val="both"/>
-      </w:pPr>
-      <w:r>
-        <w:t>Mise en place des premières tables (utilisateurs, produits, commandes).</w:t>
-      </w:r>
-    </w:p>
-    <w:p>
-      <w:pPr>
-        <w:jc w:val="both"/>
-      </w:pPr>
-    </w:p>
-    <w:p>
-      <w:pPr>
-        <w:pStyle w:val="Titre3"/>
-      </w:pPr>
-      <w:r>
-        <w:t>Phase 3 : Développement du backend (30/09/2024 - 20/10/2024)</w:t>
-      </w:r>
-    </w:p>
-    <w:p>
-      <w:pPr>
-        <w:pStyle w:val="Titre4"/>
-      </w:pPr>
-      <w:r>
-        <w:t>Semaine 3 (30/09/2024 - 06/10/2024)</w:t>
-      </w:r>
-    </w:p>
-    <w:p>
-      <w:pPr>
-        <w:pStyle w:val="Paragraphedeliste"/>
-        <w:numPr>
-          <w:ilvl w:val="0"/>
-          <w:numId w:val="14"/>
-        </w:numPr>
-        <w:jc w:val="both"/>
-      </w:pPr>
-      <w:r>
-        <w:t>Initialisation du projet Spring Boot :</w:t>
-      </w:r>
-    </w:p>
-    <w:p>
-      <w:pPr>
-        <w:jc w:val="both"/>
-      </w:pPr>
-      <w:r>
-        <w:t>Création du projet Spring Boot avec Maven/</w:t>
-      </w:r>
-      <w:proofErr w:type="spellStart"/>
-      <w:r>
-        <w:t>Gradle</w:t>
-      </w:r>
-      <w:proofErr w:type="spellEnd"/>
-      <w:r>
-        <w:t>.</w:t>
-      </w:r>
-    </w:p>
-    <w:p>
-      <w:pPr>
-        <w:jc w:val="both"/>
-      </w:pPr>
-      <w:r>
-        <w:t xml:space="preserve">Configuration des dépendances principales : Spring Web, Spring Data JPA, Spring Security, </w:t>
-      </w:r>
-      <w:r>
-        <w:t>PostgreSQL</w:t>
-      </w:r>
-      <w:r>
-        <w:t xml:space="preserve"> </w:t>
-      </w:r>
-      <w:proofErr w:type="spellStart"/>
-      <w:r>
-        <w:t>Connector</w:t>
-      </w:r>
-      <w:proofErr w:type="spellEnd"/>
-      <w:r>
-        <w:t>.</w:t>
-      </w:r>
-    </w:p>
-    <w:p>
-      <w:pPr>
-        <w:pStyle w:val="Paragraphedeliste"/>
-        <w:numPr>
-          <w:ilvl w:val="0"/>
-          <w:numId w:val="14"/>
-        </w:numPr>
-        <w:jc w:val="both"/>
-      </w:pPr>
-      <w:r>
-        <w:t>Mise en place du système d'authentification :</w:t>
-      </w:r>
-    </w:p>
-    <w:p>
-      <w:pPr>
-        <w:jc w:val="both"/>
-      </w:pPr>
-      <w:r>
-        <w:t xml:space="preserve">Intégration de </w:t>
-      </w:r>
-      <w:proofErr w:type="spellStart"/>
-      <w:r>
-        <w:t>Keycloak</w:t>
-      </w:r>
-      <w:proofErr w:type="spellEnd"/>
-      <w:r>
-        <w:t xml:space="preserve"> pour gérer l’authentification OAuth2/JWT.</w:t>
-      </w:r>
-    </w:p>
-    <w:p>
-      <w:pPr>
-        <w:jc w:val="both"/>
-      </w:pPr>
-      <w:r>
-        <w:t xml:space="preserve">Développement des </w:t>
-      </w:r>
-      <w:proofErr w:type="spellStart"/>
-      <w:r>
-        <w:t>endpoints</w:t>
-      </w:r>
-      <w:proofErr w:type="spellEnd"/>
-      <w:r>
-        <w:t xml:space="preserve"> pour l’inscription, la connexion, et la gestion des rôles utilisateurs (commerçant, client, administrateur).</w:t>
-      </w:r>
-    </w:p>
-    <w:p>
-      <w:pPr>
-        <w:pStyle w:val="Titre4"/>
-      </w:pPr>
-      <w:r>
-        <w:t>Semaine 4 (07/10/2024 - 13/10/2024)</w:t>
-      </w:r>
-    </w:p>
-    <w:p>
-      <w:pPr>
-        <w:pStyle w:val="Paragraphedeliste"/>
-        <w:numPr>
-          <w:ilvl w:val="0"/>
-          <w:numId w:val="14"/>
-        </w:numPr>
-        <w:jc w:val="both"/>
-      </w:pPr>
-      <w:r>
-        <w:t>Développement des services backend :</w:t>
-      </w:r>
-    </w:p>
-    <w:p>
-      <w:pPr>
-        <w:jc w:val="both"/>
-      </w:pPr>
-      <w:r>
-        <w:t>Création des services REST pour la gestion des utilisateurs (CRUD), des boutiques et des produits.</w:t>
-      </w:r>
-    </w:p>
-    <w:p>
-      <w:pPr>
-        <w:jc w:val="both"/>
-      </w:pPr>
-      <w:r>
-        <w:t>Développement des fonctionnalités CRUD pour les produits (ajout, modification, suppression, récupération).</w:t>
-      </w:r>
-    </w:p>
-    <w:p>
-      <w:pPr>
-        <w:pStyle w:val="Paragraphedeliste"/>
-        <w:numPr>
-          <w:ilvl w:val="0"/>
-          <w:numId w:val="14"/>
-        </w:numPr>
-        <w:jc w:val="both"/>
-      </w:pPr>
-      <w:r>
-        <w:t>Gestion des relations avec JPA :</w:t>
-      </w:r>
-    </w:p>
-    <w:p>
-      <w:pPr>
-        <w:jc w:val="both"/>
-      </w:pPr>
-      <w:r>
-        <w:t>Mise en place des relations entre les entités : utilisateurs-boutiques, boutiques-produits, commandes-produits.</w:t>
-      </w:r>
-    </w:p>
-    <w:p>
-      <w:pPr>
-        <w:jc w:val="both"/>
-      </w:pPr>
-    </w:p>
-    <w:p>
-      <w:pPr>
-        <w:pStyle w:val="Titre3"/>
-      </w:pPr>
-      <w:r>
-        <w:t>Semaine 5 (14/10/2024 - 20/10/2024)</w:t>
-      </w:r>
-    </w:p>
-    <w:p>
-      <w:pPr>
-        <w:pStyle w:val="Titre4"/>
-      </w:pPr>
-      <w:r>
-        <w:t>Développement des fonctionnalités commandes et paniers :</w:t>
-      </w:r>
-    </w:p>
-    <w:p>
-      <w:pPr>
-        <w:jc w:val="both"/>
-      </w:pPr>
-      <w:r>
-        <w:t xml:space="preserve">Création des services et </w:t>
-      </w:r>
-      <w:proofErr w:type="spellStart"/>
-      <w:r>
-        <w:t>endpoints</w:t>
-      </w:r>
-      <w:proofErr w:type="spellEnd"/>
-      <w:r>
-        <w:t xml:space="preserve"> pour gérer les paniers d’achat (ajout de produits au panier, modification, suppression).</w:t>
-      </w:r>
-    </w:p>
-    <w:p>
-      <w:pPr>
-        <w:jc w:val="both"/>
-      </w:pPr>
-      <w:r>
-        <w:t>Développement de l'API pour gérer les commandes (passage de commande, suivi du statut).</w:t>
-      </w:r>
-    </w:p>
-    <w:p>
-      <w:pPr>
-        <w:pStyle w:val="Titre4"/>
-      </w:pPr>
-      <w:r>
-        <w:t>Intégration de la gestion des paiements :</w:t>
-      </w:r>
-    </w:p>
-    <w:p>
-      <w:pPr>
-        <w:jc w:val="both"/>
-      </w:pPr>
-      <w:r>
-        <w:t xml:space="preserve">Intégration de l'API </w:t>
-      </w:r>
-      <w:proofErr w:type="spellStart"/>
-      <w:r>
-        <w:t>Stripe</w:t>
-      </w:r>
-      <w:proofErr w:type="spellEnd"/>
-      <w:r>
-        <w:t xml:space="preserve"> pour gérer les paiements par carte de crédit.</w:t>
-      </w:r>
-    </w:p>
-    <w:p>
-      <w:pPr>
-        <w:jc w:val="both"/>
-      </w:pPr>
-      <w:r>
-        <w:t>Intégration de l'API PayPal pour les paiements alternatifs.</w:t>
-      </w:r>
-    </w:p>
-    <w:p>
-      <w:pPr>
-        <w:jc w:val="both"/>
-      </w:pPr>
-    </w:p>
-    <w:p>
-      <w:pPr>
-        <w:pStyle w:val="Titre3"/>
-      </w:pPr>
-      <w:r>
-        <w:t>Phase 4 : Développement du frontend (21/10/2024 - 10/11/2024)</w:t>
-      </w:r>
-    </w:p>
-    <w:p>
-      <w:pPr>
-        <w:pStyle w:val="Titre4"/>
-      </w:pPr>
-      <w:r>
-        <w:t>Semaine 6 (21/10/2024 - 27/10/2024)</w:t>
-      </w:r>
-    </w:p>
-    <w:p>
-      <w:pPr>
-        <w:pStyle w:val="Paragraphedeliste"/>
-        <w:numPr>
-          <w:ilvl w:val="0"/>
-          <w:numId w:val="15"/>
-        </w:numPr>
-        <w:jc w:val="both"/>
-      </w:pPr>
-      <w:r>
-        <w:t xml:space="preserve">Initialisation du projet </w:t>
-      </w:r>
-      <w:proofErr w:type="spellStart"/>
-      <w:r>
-        <w:t>Angular</w:t>
-      </w:r>
-      <w:proofErr w:type="spellEnd"/>
-      <w:r>
-        <w:t xml:space="preserve"> :</w:t>
-      </w:r>
-    </w:p>
-    <w:p>
-      <w:pPr>
-        <w:jc w:val="both"/>
-      </w:pPr>
-      <w:r>
-        <w:t xml:space="preserve">Création du projet </w:t>
-      </w:r>
-      <w:proofErr w:type="spellStart"/>
-      <w:r>
-        <w:t>Angular</w:t>
-      </w:r>
-      <w:proofErr w:type="spellEnd"/>
-      <w:r>
-        <w:t xml:space="preserve"> avec </w:t>
-      </w:r>
-      <w:proofErr w:type="spellStart"/>
-      <w:r>
-        <w:t>Angular</w:t>
-      </w:r>
-      <w:proofErr w:type="spellEnd"/>
-      <w:r>
-        <w:t xml:space="preserve"> CLI.</w:t>
-      </w:r>
-    </w:p>
-    <w:p>
-      <w:pPr>
-        <w:jc w:val="both"/>
-      </w:pPr>
-      <w:r>
-        <w:t xml:space="preserve">Installation des dépendances </w:t>
-      </w:r>
-      <w:proofErr w:type="spellStart"/>
-      <w:r>
-        <w:t>Angular</w:t>
-      </w:r>
-      <w:proofErr w:type="spellEnd"/>
-      <w:r>
-        <w:t xml:space="preserve"> nécessaires (</w:t>
-      </w:r>
-      <w:proofErr w:type="spellStart"/>
-      <w:r>
-        <w:t>PrimeNG</w:t>
-      </w:r>
-      <w:proofErr w:type="spellEnd"/>
-      <w:r>
-        <w:t xml:space="preserve">, </w:t>
-      </w:r>
-      <w:proofErr w:type="spellStart"/>
-      <w:r>
-        <w:t>ngx</w:t>
-      </w:r>
-      <w:proofErr w:type="spellEnd"/>
-      <w:r>
-        <w:t xml:space="preserve">-translate pour la gestion multilingue, Bootstrap ou </w:t>
-      </w:r>
-      <w:proofErr w:type="spellStart"/>
-      <w:r>
-        <w:t>Tailwind</w:t>
-      </w:r>
-      <w:proofErr w:type="spellEnd"/>
-      <w:r>
-        <w:t xml:space="preserve"> CSS pour le design).</w:t>
-      </w:r>
-    </w:p>
-    <w:p>
-      <w:pPr>
-        <w:pStyle w:val="Paragraphedeliste"/>
-        <w:numPr>
-          <w:ilvl w:val="0"/>
-          <w:numId w:val="15"/>
-        </w:numPr>
-        <w:jc w:val="both"/>
-      </w:pPr>
-      <w:r>
-        <w:t>Mise en place du routage et de la structure du projet :</w:t>
-      </w:r>
-    </w:p>
-    <w:p>
-      <w:pPr>
-        <w:jc w:val="both"/>
-      </w:pPr>
-      <w:r>
-        <w:t>Création des différentes routes/pages du site : page d’accueil, page produit, page boutique, page panier, page commandes.</w:t>
-      </w:r>
-    </w:p>
-    <w:p>
-      <w:pPr>
-        <w:jc w:val="both"/>
-      </w:pPr>
-      <w:r>
-        <w:t xml:space="preserve">Mise en place du </w:t>
-      </w:r>
-      <w:proofErr w:type="spellStart"/>
-      <w:r>
-        <w:t>routing</w:t>
-      </w:r>
-      <w:proofErr w:type="spellEnd"/>
-      <w:r>
-        <w:t xml:space="preserve"> sécurisé (protections avec </w:t>
-      </w:r>
-      <w:proofErr w:type="spellStart"/>
-      <w:r>
-        <w:t>AuthGuard</w:t>
-      </w:r>
-      <w:proofErr w:type="spellEnd"/>
-      <w:r>
-        <w:t xml:space="preserve"> pour l’accès aux pages protégées).</w:t>
-      </w:r>
-    </w:p>
-    <w:p>
-      <w:pPr>
-        <w:jc w:val="both"/>
-      </w:pPr>
-    </w:p>
-    <w:p>
-      <w:pPr>
-        <w:pStyle w:val="Titre4"/>
-      </w:pPr>
-      <w:r>
-        <w:t>Semaine 7 (28/10/2024 - 03/11/2024)</w:t>
-      </w:r>
-    </w:p>
-    <w:p>
-      <w:pPr>
-        <w:pStyle w:val="Paragraphedeliste"/>
-        <w:numPr>
-          <w:ilvl w:val="0"/>
-          <w:numId w:val="15"/>
-        </w:numPr>
-        <w:jc w:val="both"/>
-      </w:pPr>
-      <w:r>
-        <w:t>Développement des composants frontend principaux :</w:t>
-      </w:r>
-    </w:p>
-    <w:p>
-      <w:pPr>
-        <w:jc w:val="both"/>
-      </w:pPr>
-      <w:r>
-        <w:lastRenderedPageBreak/>
-        <w:t>Composants pour la gestion des boutiques et produits : affichage des produits, filtres, recherche.</w:t>
-      </w:r>
-    </w:p>
-    <w:p>
-      <w:pPr>
-        <w:jc w:val="both"/>
-      </w:pPr>
-      <w:r>
-        <w:t>Composants pour la gestion du panier et passage de commande.</w:t>
-      </w:r>
-    </w:p>
-    <w:p>
-      <w:pPr>
-        <w:jc w:val="both"/>
-      </w:pPr>
-      <w:r>
-        <w:t>Composants pour l’authentification (inscription, connexion via OAuth2 avec Google/Facebook).</w:t>
-      </w:r>
-    </w:p>
-    <w:p>
-      <w:pPr>
-        <w:pStyle w:val="Paragraphedeliste"/>
-        <w:numPr>
-          <w:ilvl w:val="0"/>
-          <w:numId w:val="15"/>
-        </w:numPr>
-        <w:jc w:val="both"/>
-      </w:pPr>
-      <w:r>
-        <w:t>Intégration multilingue :</w:t>
-      </w:r>
-    </w:p>
-    <w:p>
-      <w:pPr>
-        <w:jc w:val="both"/>
-      </w:pPr>
-      <w:r>
-        <w:t xml:space="preserve">Configuration de </w:t>
-      </w:r>
-      <w:proofErr w:type="spellStart"/>
-      <w:r>
-        <w:t>ngx</w:t>
-      </w:r>
-      <w:proofErr w:type="spellEnd"/>
-      <w:r>
-        <w:t>-translate pour permettre le basculement dynamique entre le français et l’anglais sur toutes les pages.</w:t>
-      </w:r>
-    </w:p>
-    <w:p>
-      <w:pPr>
-        <w:pStyle w:val="Titre4"/>
-      </w:pPr>
-      <w:r>
-        <w:t>Semaine 8 (04/11/2024 - 10/11/2024)</w:t>
-      </w:r>
-    </w:p>
-    <w:p>
-      <w:pPr>
-        <w:pStyle w:val="Paragraphedeliste"/>
-        <w:numPr>
-          <w:ilvl w:val="0"/>
-          <w:numId w:val="15"/>
-        </w:numPr>
-        <w:jc w:val="both"/>
-      </w:pPr>
-      <w:r>
-        <w:t>Finalisation des composants frontend :</w:t>
-      </w:r>
-    </w:p>
-    <w:p>
-      <w:pPr>
-        <w:jc w:val="both"/>
-      </w:pPr>
-      <w:r>
-        <w:t>Composants de gestion de compte pour les commerçants (ajout/modification de produits, suivi des commandes).</w:t>
-      </w:r>
-    </w:p>
-    <w:p>
-      <w:pPr>
-        <w:jc w:val="both"/>
-      </w:pPr>
-      <w:r>
-        <w:t>Composants pour les clients (consultation des commandes passées, suivi des livraisons).</w:t>
-      </w:r>
-    </w:p>
-    <w:p>
-      <w:pPr>
-        <w:pStyle w:val="Paragraphedeliste"/>
-        <w:numPr>
-          <w:ilvl w:val="0"/>
-          <w:numId w:val="15"/>
-        </w:numPr>
-        <w:jc w:val="both"/>
-      </w:pPr>
-      <w:r>
-        <w:t>Responsive design :</w:t>
-      </w:r>
-    </w:p>
-    <w:p>
-      <w:pPr>
-        <w:jc w:val="both"/>
-      </w:pPr>
-      <w:r>
-        <w:t>Finalisation du design responsive pour assurer que toutes les pages s'affichent correctement sur PC, tablettes et mobiles.</w:t>
-      </w:r>
-    </w:p>
-    <w:p>
-      <w:pPr>
-        <w:jc w:val="both"/>
-      </w:pPr>
-    </w:p>
-    <w:p>
-      <w:pPr>
-        <w:pStyle w:val="Titre3"/>
-      </w:pPr>
-      <w:r>
-        <w:t>Phase 5 : Intégration et sécurisation (11/11/2024 - 24/11/2024)</w:t>
-      </w:r>
-    </w:p>
-    <w:p>
-      <w:pPr>
-        <w:pStyle w:val="Titre4"/>
-      </w:pPr>
-      <w:r>
-        <w:t>Semaine 9 (11/11/2024 - 17/11/2024)</w:t>
-      </w:r>
-    </w:p>
-    <w:p>
-      <w:pPr>
-        <w:pStyle w:val="Paragraphedeliste"/>
-        <w:numPr>
-          <w:ilvl w:val="0"/>
-          <w:numId w:val="15"/>
-        </w:numPr>
-        <w:jc w:val="both"/>
-      </w:pPr>
-      <w:r>
-        <w:t>Intégration frontend-backend :</w:t>
-      </w:r>
-    </w:p>
-    <w:p>
-      <w:pPr>
-        <w:jc w:val="both"/>
-      </w:pPr>
-      <w:r>
-        <w:t xml:space="preserve">Connexion des services </w:t>
-      </w:r>
-      <w:proofErr w:type="spellStart"/>
-      <w:r>
-        <w:t>Angular</w:t>
-      </w:r>
-      <w:proofErr w:type="spellEnd"/>
-      <w:r>
-        <w:t xml:space="preserve"> aux API REST du backend.</w:t>
-      </w:r>
-    </w:p>
-    <w:p>
-      <w:pPr>
-        <w:jc w:val="both"/>
-      </w:pPr>
-      <w:r>
-        <w:t>Test des communications entre le frontend et le backend (authentification, gestion des produits, commandes).</w:t>
-      </w:r>
-    </w:p>
-    <w:p>
-      <w:pPr>
-        <w:pStyle w:val="Paragraphedeliste"/>
-        <w:numPr>
-          <w:ilvl w:val="0"/>
-          <w:numId w:val="15"/>
-        </w:numPr>
-        <w:jc w:val="both"/>
-      </w:pPr>
-      <w:r>
-        <w:t>Sécurisation des API :</w:t>
-      </w:r>
-    </w:p>
-    <w:p>
-      <w:pPr>
-        <w:jc w:val="both"/>
-      </w:pPr>
-      <w:r>
-        <w:t xml:space="preserve">Finalisation de l’intégration de </w:t>
-      </w:r>
-      <w:proofErr w:type="spellStart"/>
-      <w:r>
-        <w:t>Keycloak</w:t>
-      </w:r>
-      <w:proofErr w:type="spellEnd"/>
-      <w:r>
-        <w:t xml:space="preserve"> pour la sécurisation des API backend via OAuth2/JWT.</w:t>
-      </w:r>
-    </w:p>
-    <w:p>
-      <w:pPr>
-        <w:jc w:val="both"/>
-      </w:pPr>
-      <w:r>
-        <w:t>Test de la gestion des rôles (admin, commerçant, client) et vérification des droits d’accès.</w:t>
-      </w:r>
-    </w:p>
-    <w:p>
-      <w:pPr>
-        <w:jc w:val="both"/>
-      </w:pPr>
-      <w:r>
-        <w:t>Semaine 10 (18/11/2024 - 24/11/2024)</w:t>
-      </w:r>
-    </w:p>
-    <w:p>
-      <w:pPr>
-        <w:pStyle w:val="Paragraphedeliste"/>
-        <w:numPr>
-          <w:ilvl w:val="0"/>
-          <w:numId w:val="15"/>
-        </w:numPr>
-        <w:jc w:val="both"/>
-      </w:pPr>
-      <w:r>
-        <w:t>Intégration des paiements dans le frontend :</w:t>
-      </w:r>
-    </w:p>
-    <w:p>
-      <w:pPr>
-        <w:jc w:val="both"/>
-      </w:pPr>
-      <w:r>
-        <w:t>Intégration des systèmes de paiement (</w:t>
-      </w:r>
-      <w:proofErr w:type="spellStart"/>
-      <w:r>
-        <w:t>Stripe</w:t>
-      </w:r>
-      <w:proofErr w:type="spellEnd"/>
-      <w:r>
-        <w:t xml:space="preserve"> et PayPal) dans le frontend pour la finalisation des commandes.</w:t>
-      </w:r>
-    </w:p>
-    <w:p>
-      <w:pPr>
-        <w:jc w:val="both"/>
-      </w:pPr>
-      <w:r>
-        <w:t>Test des scénarios de paiement complets (paiement réussi, échec de paiement).</w:t>
-      </w:r>
-    </w:p>
-    <w:p>
-      <w:pPr>
-        <w:pStyle w:val="Paragraphedeliste"/>
-        <w:numPr>
-          <w:ilvl w:val="0"/>
-          <w:numId w:val="15"/>
-        </w:numPr>
-        <w:jc w:val="both"/>
-      </w:pPr>
-      <w:r>
-        <w:t>Tests de bout en bout :</w:t>
-      </w:r>
-    </w:p>
-    <w:p>
-      <w:pPr>
-        <w:jc w:val="both"/>
-      </w:pPr>
-      <w:r>
-        <w:t>Réalisation de tests de bout en bout pour s'assurer que le parcours utilisateur est fluide et fonctionne correctement (de l'inscription à la finalisation d'une commande).</w:t>
-      </w:r>
-    </w:p>
-    <w:p>
-      <w:pPr>
-        <w:jc w:val="both"/>
-      </w:pPr>
-    </w:p>
-    <w:p>
-      <w:pPr>
-        <w:pStyle w:val="Titre3"/>
-      </w:pPr>
-      <w:r>
-        <w:t>Phase 6 : Tests, validations et corrections (25/11/2024 - 08/12/2024)</w:t>
-      </w:r>
-    </w:p>
-    <w:p>
-      <w:pPr>
-        <w:pStyle w:val="Titre4"/>
-      </w:pPr>
-      <w:r>
-        <w:t>Semaine 11 (25/11/2024 - 01/12/2024)</w:t>
-      </w:r>
-    </w:p>
-    <w:p>
-      <w:pPr>
-        <w:pStyle w:val="Paragraphedeliste"/>
-        <w:numPr>
-          <w:ilvl w:val="0"/>
-          <w:numId w:val="15"/>
-        </w:numPr>
-        <w:jc w:val="both"/>
-      </w:pPr>
-      <w:r>
-        <w:t>Tests unitaires et d'intégration backend :</w:t>
-      </w:r>
-    </w:p>
-    <w:p>
-      <w:pPr>
-        <w:jc w:val="both"/>
-      </w:pPr>
-      <w:r>
-        <w:t xml:space="preserve">Rédaction des tests unitaires avec JUnit et </w:t>
-      </w:r>
-      <w:proofErr w:type="spellStart"/>
-      <w:r>
-        <w:t>Mockito</w:t>
-      </w:r>
-      <w:proofErr w:type="spellEnd"/>
-      <w:r>
-        <w:t xml:space="preserve"> pour les services backend.</w:t>
-      </w:r>
-    </w:p>
-    <w:p>
-      <w:pPr>
-        <w:jc w:val="both"/>
-      </w:pPr>
-      <w:r>
-        <w:t>Tests d’intégration des services REST et validation de la sécurité (vérification des accès protégés).</w:t>
-      </w:r>
-    </w:p>
-    <w:p>
-      <w:pPr>
-        <w:pStyle w:val="Paragraphedeliste"/>
-        <w:numPr>
-          <w:ilvl w:val="0"/>
-          <w:numId w:val="15"/>
-        </w:numPr>
-        <w:jc w:val="both"/>
-      </w:pPr>
-      <w:r>
-        <w:t>Tests unitaires frontend :</w:t>
-      </w:r>
-    </w:p>
-    <w:p>
-      <w:pPr>
-        <w:jc w:val="both"/>
-      </w:pPr>
-      <w:r>
-        <w:t xml:space="preserve">Rédaction des tests unitaires pour les composants </w:t>
-      </w:r>
-      <w:proofErr w:type="spellStart"/>
-      <w:r>
-        <w:t>Angular</w:t>
-      </w:r>
-      <w:proofErr w:type="spellEnd"/>
-      <w:r>
-        <w:t xml:space="preserve"> avec Jasmine/Karma.</w:t>
-      </w:r>
-    </w:p>
-    <w:p>
-      <w:pPr>
-        <w:jc w:val="both"/>
-      </w:pPr>
-      <w:r>
-        <w:t>Vérification de l'affichage des composants sur les différents supports (PC, tablettes, smartphones).</w:t>
-      </w:r>
-    </w:p>
-    <w:p>
-      <w:pPr>
-        <w:pStyle w:val="Titre4"/>
-      </w:pPr>
-      <w:r>
-        <w:lastRenderedPageBreak/>
-        <w:t>Semaine 12 (02/12/2024 - 08/12/2024)</w:t>
-      </w:r>
-    </w:p>
-    <w:p>
-      <w:pPr>
-        <w:pStyle w:val="Paragraphedeliste"/>
-        <w:numPr>
-          <w:ilvl w:val="0"/>
-          <w:numId w:val="15"/>
-        </w:numPr>
-        <w:jc w:val="both"/>
-      </w:pPr>
-      <w:r>
-        <w:t>Résolution des bugs :</w:t>
-      </w:r>
-    </w:p>
-    <w:p>
-      <w:pPr>
-        <w:jc w:val="both"/>
-      </w:pPr>
-      <w:r>
-        <w:t>Correction des anomalies détectées durant les tests.</w:t>
-      </w:r>
-    </w:p>
-    <w:p>
-      <w:pPr>
-        <w:jc w:val="both"/>
-      </w:pPr>
-      <w:r>
-        <w:t>Optimisation des performances backend (requêtes SQL, gestion des transactions).</w:t>
-      </w:r>
-    </w:p>
-    <w:p>
-      <w:pPr>
-        <w:pStyle w:val="Paragraphedeliste"/>
-        <w:numPr>
-          <w:ilvl w:val="0"/>
-          <w:numId w:val="15"/>
-        </w:numPr>
-        <w:jc w:val="both"/>
-      </w:pPr>
-      <w:r>
-        <w:t>Tests finaux et validation globale :</w:t>
-      </w:r>
-    </w:p>
-    <w:p>
-      <w:pPr>
-        <w:jc w:val="both"/>
-      </w:pPr>
-      <w:r>
-        <w:t>Réalisation de tests finaux avec des scénarios complets (création de compte, gestion des boutiques, commandes, paiements).</w:t>
-      </w:r>
-    </w:p>
-    <w:p>
-      <w:pPr>
-        <w:jc w:val="both"/>
-      </w:pPr>
-    </w:p>
-    <w:p>
-      <w:pPr>
-        <w:pStyle w:val="Titre3"/>
-      </w:pPr>
-      <w:r>
-        <w:t>Phase 7 : Finalisation et préparation de la soutenance (09/12/2024 - 22/12/2024)</w:t>
-      </w:r>
-    </w:p>
-    <w:p>
-      <w:pPr>
-        <w:pStyle w:val="Titre4"/>
-      </w:pPr>
-      <w:r>
-        <w:t>Semaine 13 (09/12/2024 - 15/12/2024)</w:t>
-      </w:r>
-    </w:p>
-    <w:p>
-      <w:pPr>
-        <w:pStyle w:val="Paragraphedeliste"/>
-        <w:numPr>
-          <w:ilvl w:val="0"/>
-          <w:numId w:val="15"/>
-        </w:numPr>
-        <w:jc w:val="both"/>
-      </w:pPr>
-      <w:r>
-        <w:t>Documentation :</w:t>
-      </w:r>
-    </w:p>
-    <w:p>
-      <w:pPr>
-        <w:jc w:val="both"/>
-      </w:pPr>
-      <w:r>
-        <w:t>Rédaction de la documentation technique et utilisateur.</w:t>
-      </w:r>
-    </w:p>
-    <w:p>
-      <w:pPr>
-        <w:jc w:val="both"/>
-      </w:pPr>
-      <w:r>
-        <w:t xml:space="preserve">Documentation des </w:t>
-      </w:r>
-      <w:proofErr w:type="spellStart"/>
-      <w:r>
-        <w:t>endpoints</w:t>
-      </w:r>
-      <w:proofErr w:type="spellEnd"/>
-      <w:r>
-        <w:t xml:space="preserve"> API avec </w:t>
-      </w:r>
-      <w:proofErr w:type="spellStart"/>
-      <w:r>
-        <w:t>Swagger</w:t>
-      </w:r>
-      <w:proofErr w:type="spellEnd"/>
-      <w:r>
-        <w:t>/</w:t>
-      </w:r>
-      <w:proofErr w:type="spellStart"/>
-      <w:r>
-        <w:t>OpenAPI</w:t>
-      </w:r>
-      <w:proofErr w:type="spellEnd"/>
-      <w:r>
-        <w:t>.</w:t>
-      </w:r>
-    </w:p>
-    <w:p>
-      <w:pPr>
-        <w:pStyle w:val="Paragraphedeliste"/>
-        <w:numPr>
-          <w:ilvl w:val="0"/>
-          <w:numId w:val="15"/>
-        </w:numPr>
-        <w:jc w:val="both"/>
-      </w:pPr>
-      <w:r>
-        <w:t>Préparation de la présentation :</w:t>
-      </w:r>
-    </w:p>
-    <w:p>
-      <w:pPr>
-        <w:jc w:val="both"/>
-      </w:pPr>
-      <w:r>
-        <w:t>Création des slides pour la présentation finale.</w:t>
-      </w:r>
-    </w:p>
-    <w:p>
-      <w:pPr>
-        <w:jc w:val="both"/>
-      </w:pPr>
-      <w:r>
-        <w:t>Préparation de la démonstration en direct (parcours client, gestion commerçant, interface administrateur).</w:t>
-      </w:r>
-    </w:p>
-    <w:p>
-      <w:pPr>
-        <w:pStyle w:val="Titre4"/>
-      </w:pPr>
-      <w:r>
-        <w:t>Semaine 14 (16/12/2024 - 22/12/2024)</w:t>
-      </w:r>
-    </w:p>
-    <w:p>
-      <w:pPr>
-        <w:pStyle w:val="Paragraphedeliste"/>
-        <w:numPr>
-          <w:ilvl w:val="0"/>
-          <w:numId w:val="15"/>
-        </w:numPr>
-        <w:jc w:val="both"/>
-      </w:pPr>
-      <w:r>
-        <w:t>Préparation à la remise finale et à la présentation</w:t>
-      </w:r>
-      <w:r>
-        <w:t xml:space="preserve"> :</w:t>
-      </w:r>
-    </w:p>
-    <w:p>
-      <w:pPr>
-        <w:jc w:val="both"/>
-      </w:pPr>
-      <w:r>
-        <w:t>Révision des derniers détails avant la présentation en janvier 2025.</w:t>
+        <w:t>en janvier 2025.</w:t>
       </w:r>
     </w:p>
     <w:sectPr>

</xml_diff>